<commit_message>
Implemented Mar 21 2024 feedback
</commit_message>
<xml_diff>
--- a/docassemble/ExtendTimeOfEviction/data/templates/extend_time_of_eviction_instructions.docx
+++ b/docassemble/ExtendTimeOfEviction/data/templates/extend_time_of_eviction_instructions.docx
@@ -144,7 +144,41 @@
           <w:sz w:val="28"/>
           <w:szCs w:val="28"/>
         </w:rPr>
-        <w:t>You made your extend time of eviction form. Here’s what to do next.</w:t>
+        <w:t xml:space="preserve">You </w:t>
+      </w:r>
+      <w:proofErr w:type="gramStart"/>
+      <w:r>
+        <w:rPr>
+          <w:rFonts w:ascii="Muli" w:hAnsi="Muli"/>
+          <w:sz w:val="28"/>
+          <w:szCs w:val="28"/>
+        </w:rPr>
+        <w:t>made</w:t>
+      </w:r>
+      <w:proofErr w:type="gramEnd"/>
+      <w:r>
+        <w:rPr>
+          <w:rFonts w:ascii="Muli" w:hAnsi="Muli"/>
+          <w:sz w:val="28"/>
+          <w:szCs w:val="28"/>
+        </w:rPr>
+        <w:t xml:space="preserve"> your extend time of eviction form</w:t>
+      </w:r>
+      <w:r>
+        <w:rPr>
+          <w:rFonts w:ascii="Muli" w:hAnsi="Muli"/>
+          <w:sz w:val="28"/>
+          <w:szCs w:val="28"/>
+        </w:rPr>
+        <w:t>s</w:t>
+      </w:r>
+      <w:r>
+        <w:rPr>
+          <w:rFonts w:ascii="Muli" w:hAnsi="Muli"/>
+          <w:sz w:val="28"/>
+          <w:szCs w:val="28"/>
+        </w:rPr>
+        <w:t>. Here’s what to do next.</w:t>
       </w:r>
     </w:p>
     <w:p>
@@ -279,7 +313,23 @@
                 <w:sz w:val="28"/>
                 <w:szCs w:val="28"/>
               </w:rPr>
-              <w:t xml:space="preserve">form. Be sure to read the instructions on </w:t>
+              <w:t>form</w:t>
+            </w:r>
+            <w:r>
+              <w:rPr>
+                <w:rFonts w:ascii="Muli" w:hAnsi="Muli"/>
+                <w:sz w:val="28"/>
+                <w:szCs w:val="28"/>
+              </w:rPr>
+              <w:t>s</w:t>
+            </w:r>
+            <w:r>
+              <w:rPr>
+                <w:rFonts w:ascii="Muli" w:hAnsi="Muli"/>
+                <w:sz w:val="28"/>
+                <w:szCs w:val="28"/>
+              </w:rPr>
+              <w:t xml:space="preserve">. Be sure to read the instructions on </w:t>
             </w:r>
             <w:r>
               <w:rPr>
@@ -298,6 +348,32 @@
                 <w:szCs w:val="28"/>
               </w:rPr>
               <w:t>.</w:t>
+            </w:r>
+            <w:r>
+              <w:rPr>
+                <w:rFonts w:ascii="Muli" w:hAnsi="Muli"/>
+                <w:sz w:val="28"/>
+                <w:szCs w:val="28"/>
+              </w:rPr>
+              <w:t xml:space="preserve"> </w:t>
+            </w:r>
+            <w:r>
+              <w:rPr>
+                <w:rFonts w:ascii="Muli" w:hAnsi="Muli"/>
+                <w:b/>
+                <w:bCs/>
+                <w:sz w:val="28"/>
+                <w:szCs w:val="28"/>
+              </w:rPr>
+              <w:t>Note:</w:t>
+            </w:r>
+            <w:r>
+              <w:rPr>
+                <w:rFonts w:ascii="Muli" w:hAnsi="Muli"/>
+                <w:sz w:val="28"/>
+                <w:szCs w:val="28"/>
+              </w:rPr>
+              <w:t xml:space="preserve"> you do not need to fill in Section 2.b. of your motion.</w:t>
             </w:r>
           </w:p>
         </w:tc>
@@ -393,7 +469,15 @@
                 <w:sz w:val="28"/>
                 <w:szCs w:val="28"/>
               </w:rPr>
-              <w:t>File your forms with the Circuit Clerk. You can e-file your forms at ilcourts.info/</w:t>
+              <w:t xml:space="preserve">File </w:t>
+            </w:r>
+            <w:r>
+              <w:rPr>
+                <w:rFonts w:ascii="Muli" w:hAnsi="Muli"/>
+                <w:sz w:val="28"/>
+                <w:szCs w:val="28"/>
+              </w:rPr>
+              <w:t>or e-</w:t>
             </w:r>
             <w:proofErr w:type="spellStart"/>
             <w:r>
@@ -402,7 +486,15 @@
                 <w:sz w:val="28"/>
                 <w:szCs w:val="28"/>
               </w:rPr>
-              <w:t>efile</w:t>
+              <w:t>file</w:t>
+            </w:r>
+            <w:r>
+              <w:rPr>
+                <w:rFonts w:ascii="Muli" w:hAnsi="Muli"/>
+                <w:sz w:val="28"/>
+                <w:szCs w:val="28"/>
+              </w:rPr>
+              <w:t>your</w:t>
             </w:r>
             <w:proofErr w:type="spellEnd"/>
             <w:r>
@@ -411,15 +503,23 @@
                 <w:sz w:val="28"/>
                 <w:szCs w:val="28"/>
               </w:rPr>
-              <w:t>.</w:t>
-            </w:r>
-            <w:r>
-              <w:rPr>
-                <w:rFonts w:ascii="Muli" w:hAnsi="Muli"/>
-                <w:sz w:val="28"/>
-                <w:szCs w:val="28"/>
-              </w:rPr>
-              <w:br/>
+              <w:t xml:space="preserve"> forms with the Circuit Clerk.</w:t>
+            </w:r>
+            <w:r>
+              <w:rPr>
+                <w:rFonts w:ascii="Muli" w:hAnsi="Muli"/>
+                <w:sz w:val="28"/>
+                <w:szCs w:val="28"/>
+              </w:rPr>
+              <w:t xml:space="preserve">                       Learn more about e-filing: </w:t>
+            </w:r>
+            <w:r>
+              <w:rPr>
+                <w:rFonts w:ascii="Muli" w:hAnsi="Muli"/>
+                <w:sz w:val="28"/>
+                <w:szCs w:val="28"/>
+              </w:rPr>
+              <w:t>https://www.illinoiscourts.gov/eservices/information-for-filers-without-lawyers</w:t>
             </w:r>
           </w:p>
         </w:tc>
@@ -517,7 +617,23 @@
                 <w:sz w:val="28"/>
                 <w:szCs w:val="28"/>
               </w:rPr>
-              <w:t xml:space="preserve">Once the Circuit Clerk gives you a court date, you will need to send a copy of your motion to {% if </w:t>
+              <w:t>Once the Circuit Clerk gives you a court date, you will need to send a copy of your motion</w:t>
+            </w:r>
+            <w:r>
+              <w:rPr>
+                <w:rFonts w:ascii="Muli" w:hAnsi="Muli"/>
+                <w:sz w:val="28"/>
+                <w:szCs w:val="28"/>
+              </w:rPr>
+              <w:t xml:space="preserve"> and the notice</w:t>
+            </w:r>
+            <w:r>
+              <w:rPr>
+                <w:rFonts w:ascii="Muli" w:hAnsi="Muli"/>
+                <w:sz w:val="28"/>
+                <w:szCs w:val="28"/>
+              </w:rPr>
+              <w:t xml:space="preserve"> to {% if </w:t>
             </w:r>
             <w:proofErr w:type="spellStart"/>
             <w:r>
@@ -526,7 +642,25 @@
                 <w:sz w:val="28"/>
                 <w:szCs w:val="28"/>
               </w:rPr>
-              <w:t>other_parties.number_gathered</w:t>
+              <w:t>other_</w:t>
+            </w:r>
+            <w:proofErr w:type="gramStart"/>
+            <w:r>
+              <w:rPr>
+                <w:rFonts w:ascii="Muli" w:hAnsi="Muli"/>
+                <w:sz w:val="28"/>
+                <w:szCs w:val="28"/>
+              </w:rPr>
+              <w:t>parties.number</w:t>
+            </w:r>
+            <w:proofErr w:type="gramEnd"/>
+            <w:r>
+              <w:rPr>
+                <w:rFonts w:ascii="Muli" w:hAnsi="Muli"/>
+                <w:sz w:val="28"/>
+                <w:szCs w:val="28"/>
+              </w:rPr>
+              <w:t>_gathered</w:t>
             </w:r>
             <w:proofErr w:type="spellEnd"/>
             <w:r>
@@ -543,7 +677,23 @@
                 <w:sz w:val="28"/>
                 <w:szCs w:val="28"/>
               </w:rPr>
-              <w:t xml:space="preserve"> == 1 %}your landlord{% else %}the defendants{% endif %}.</w:t>
+              <w:t xml:space="preserve"> == 1 %}your landlord{% else %}the </w:t>
+            </w:r>
+            <w:r>
+              <w:rPr>
+                <w:rFonts w:ascii="Muli" w:hAnsi="Muli"/>
+                <w:sz w:val="28"/>
+                <w:szCs w:val="28"/>
+              </w:rPr>
+              <w:t>plaintiffs</w:t>
+            </w:r>
+            <w:r>
+              <w:rPr>
+                <w:rFonts w:ascii="Muli" w:hAnsi="Muli"/>
+                <w:sz w:val="28"/>
+                <w:szCs w:val="28"/>
+              </w:rPr>
+              <w:t>{% endif %}.</w:t>
             </w:r>
           </w:p>
         </w:tc>
@@ -1456,6 +1606,7 @@
   <w:style w:type="character" w:default="1" w:styleId="DefaultParagraphFont">
     <w:name w:val="Default Paragraph Font"/>
     <w:uiPriority w:val="1"/>
+    <w:semiHidden/>
     <w:unhideWhenUsed/>
   </w:style>
   <w:style w:type="table" w:default="1" w:styleId="TableNormal">

</xml_diff>

<commit_message>
first commit needs attachment block changes
</commit_message>
<xml_diff>
--- a/docassemble/ExtendTimeOfEviction/data/templates/extend_time_of_eviction_instructions.docx
+++ b/docassemble/ExtendTimeOfEviction/data/templates/extend_time_of_eviction_instructions.docx
@@ -1,6 +1,6 @@
 
 <file path=word/document.xml><?xml version="1.0" encoding="utf-8"?>
-<w:document xmlns:wpc="http://schemas.microsoft.com/office/word/2010/wordprocessingCanvas" xmlns:cx="http://schemas.microsoft.com/office/drawing/2014/chartex" xmlns:cx1="http://schemas.microsoft.com/office/drawing/2015/9/8/chartex" xmlns:cx2="http://schemas.microsoft.com/office/drawing/2015/10/21/chartex" xmlns:cx3="http://schemas.microsoft.com/office/drawing/2016/5/9/chartex" xmlns:cx4="http://schemas.microsoft.com/office/drawing/2016/5/10/chartex" xmlns:cx5="http://schemas.microsoft.com/office/drawing/2016/5/11/chartex" xmlns:cx6="http://schemas.microsoft.com/office/drawing/2016/5/12/chartex" xmlns:cx7="http://schemas.microsoft.com/office/drawing/2016/5/13/chartex" xmlns:cx8="http://schemas.microsoft.com/office/drawing/2016/5/14/chartex" xmlns:mc="http://schemas.openxmlformats.org/markup-compatibility/2006" xmlns:aink="http://schemas.microsoft.com/office/drawing/2016/ink" xmlns:am3d="http://schemas.microsoft.com/office/drawing/2017/model3d" xmlns:o="urn:schemas-microsoft-com:office:office" xmlns:oel="http://schemas.microsoft.com/office/2019/extlst" xmlns:r="http://schemas.openxmlformats.org/officeDocument/2006/relationships" xmlns:m="http://schemas.openxmlformats.org/officeDocument/2006/math" xmlns:v="urn:schemas-microsoft-com:vml" xmlns:wp14="http://schemas.microsoft.com/office/word/2010/wordprocessingDrawing" xmlns:wp="http://schemas.openxmlformats.org/drawingml/2006/wordprocessingDrawing" xmlns:w10="urn:schemas-microsoft-com:office:word" xmlns:w="http://schemas.openxmlformats.org/wordprocessingml/2006/main" xmlns:w14="http://schemas.microsoft.com/office/word/2010/wordml" xmlns:w15="http://schemas.microsoft.com/office/word/2012/wordml" xmlns:w16cex="http://schemas.microsoft.com/office/word/2018/wordml/cex" xmlns:w16cid="http://schemas.microsoft.com/office/word/2016/wordml/cid" xmlns:w16="http://schemas.microsoft.com/office/word/2018/wordml" xmlns:w16du="http://schemas.microsoft.com/office/word/2023/wordml/word16du" xmlns:w16sdtdh="http://schemas.microsoft.com/office/word/2020/wordml/sdtdatahash" xmlns:w16se="http://schemas.microsoft.com/office/word/2015/wordml/symex" xmlns:wpg="http://schemas.microsoft.com/office/word/2010/wordprocessingGroup" xmlns:wpi="http://schemas.microsoft.com/office/word/2010/wordprocessingInk" xmlns:wne="http://schemas.microsoft.com/office/word/2006/wordml" xmlns:wps="http://schemas.microsoft.com/office/word/2010/wordprocessingShape" mc:Ignorable="w14 w15 w16se w16cid w16 w16cex w16sdtdh w16du wp14">
+<w:document xmlns:wpc="http://schemas.microsoft.com/office/word/2010/wordprocessingCanvas" xmlns:cx="http://schemas.microsoft.com/office/drawing/2014/chartex" xmlns:cx1="http://schemas.microsoft.com/office/drawing/2015/9/8/chartex" xmlns:cx2="http://schemas.microsoft.com/office/drawing/2015/10/21/chartex" xmlns:cx3="http://schemas.microsoft.com/office/drawing/2016/5/9/chartex" xmlns:cx4="http://schemas.microsoft.com/office/drawing/2016/5/10/chartex" xmlns:cx5="http://schemas.microsoft.com/office/drawing/2016/5/11/chartex" xmlns:cx6="http://schemas.microsoft.com/office/drawing/2016/5/12/chartex" xmlns:cx7="http://schemas.microsoft.com/office/drawing/2016/5/13/chartex" xmlns:cx8="http://schemas.microsoft.com/office/drawing/2016/5/14/chartex" xmlns:mc="http://schemas.openxmlformats.org/markup-compatibility/2006" xmlns:aink="http://schemas.microsoft.com/office/drawing/2016/ink" xmlns:am3d="http://schemas.microsoft.com/office/drawing/2017/model3d" xmlns:o="urn:schemas-microsoft-com:office:office" xmlns:oel="http://schemas.microsoft.com/office/2019/extlst" xmlns:r="http://schemas.openxmlformats.org/officeDocument/2006/relationships" xmlns:m="http://schemas.openxmlformats.org/officeDocument/2006/math" xmlns:v="urn:schemas-microsoft-com:vml" xmlns:wp14="http://schemas.microsoft.com/office/word/2010/wordprocessingDrawing" xmlns:wp="http://schemas.openxmlformats.org/drawingml/2006/wordprocessingDrawing" xmlns:w10="urn:schemas-microsoft-com:office:word" xmlns:w="http://schemas.openxmlformats.org/wordprocessingml/2006/main" xmlns:w14="http://schemas.microsoft.com/office/word/2010/wordml" xmlns:w15="http://schemas.microsoft.com/office/word/2012/wordml" xmlns:w16cex="http://schemas.microsoft.com/office/word/2018/wordml/cex" xmlns:w16cid="http://schemas.microsoft.com/office/word/2016/wordml/cid" xmlns:w16="http://schemas.microsoft.com/office/word/2018/wordml" xmlns:w16du="http://schemas.microsoft.com/office/word/2023/wordml/word16du" xmlns:w16sdtdh="http://schemas.microsoft.com/office/word/2020/wordml/sdtdatahash" xmlns:w16sdtfl="http://schemas.microsoft.com/office/word/2024/wordml/sdtformatlock" xmlns:w16se="http://schemas.microsoft.com/office/word/2015/wordml/symex" xmlns:wpg="http://schemas.microsoft.com/office/word/2010/wordprocessingGroup" xmlns:wpi="http://schemas.microsoft.com/office/word/2010/wordprocessingInk" xmlns:wne="http://schemas.microsoft.com/office/word/2006/wordml" xmlns:wps="http://schemas.microsoft.com/office/word/2010/wordprocessingShape" mc:Ignorable="w14 w15 w16se w16cid w16 w16cex w16sdtdh w16sdtfl w16du wp14">
   <w:body>
     <w:p>
       <w:pPr>
@@ -15,18 +15,18 @@
           <w:noProof/>
         </w:rPr>
         <w:drawing>
-          <wp:anchor distT="0" distB="0" distL="114300" distR="114300" simplePos="0" relativeHeight="251659264" behindDoc="1" locked="0" layoutInCell="1" allowOverlap="1" wp14:anchorId="2032E765" wp14:editId="5BE3C7E9">
+          <wp:anchor distT="0" distB="0" distL="114300" distR="114300" simplePos="0" relativeHeight="251661312" behindDoc="1" locked="0" layoutInCell="1" allowOverlap="1" wp14:anchorId="0F533FC7" wp14:editId="02112E42">
             <wp:simplePos x="0" y="0"/>
-            <wp:positionH relativeFrom="column">
-              <wp:posOffset>5038725</wp:posOffset>
+            <wp:positionH relativeFrom="margin">
+              <wp:posOffset>4629150</wp:posOffset>
             </wp:positionH>
             <wp:positionV relativeFrom="paragraph">
-              <wp:posOffset>-167640</wp:posOffset>
+              <wp:posOffset>-95250</wp:posOffset>
             </wp:positionV>
-            <wp:extent cx="1143000" cy="1143000"/>
-            <wp:effectExtent l="0" t="0" r="0" b="0"/>
+            <wp:extent cx="1385174" cy="715857"/>
+            <wp:effectExtent l="0" t="0" r="5715" b="8255"/>
             <wp:wrapNone/>
-            <wp:docPr id="1" name="Picture 1" descr="A logo for a legal aid&#10;&#10;Description automatically generated"/>
+            <wp:docPr id="2035528772" name="Picture 2035528772" descr="A blue and grey triangle with a black background&#10;&#10;AI-generated content may be incorrect."/>
             <wp:cNvGraphicFramePr>
               <a:graphicFrameLocks xmlns:a="http://schemas.openxmlformats.org/drawingml/2006/main" noChangeAspect="1"/>
             </wp:cNvGraphicFramePr>
@@ -34,11 +34,11 @@
               <a:graphicData uri="http://schemas.openxmlformats.org/drawingml/2006/picture">
                 <pic:pic xmlns:pic="http://schemas.openxmlformats.org/drawingml/2006/picture">
                   <pic:nvPicPr>
-                    <pic:cNvPr id="1" name="Picture 1" descr="A logo for a legal aid&#10;&#10;Description automatically generated"/>
+                    <pic:cNvPr id="1" name="Picture 1" descr="A blue and grey triangle with a black background&#10;&#10;AI-generated content may be incorrect."/>
                     <pic:cNvPicPr/>
                   </pic:nvPicPr>
                   <pic:blipFill>
-                    <a:blip r:embed="rId5">
+                    <a:blip r:embed="rId7" cstate="print">
                       <a:extLst>
                         <a:ext uri="{28A0092B-C50C-407E-A947-70E740481C1C}">
                           <a14:useLocalDpi xmlns:a14="http://schemas.microsoft.com/office/drawing/2010/main" val="0"/>
@@ -52,7 +52,7 @@
                   <pic:spPr>
                     <a:xfrm>
                       <a:off x="0" y="0"/>
-                      <a:ext cx="1143000" cy="1143000"/>
+                      <a:ext cx="1385174" cy="715857"/>
                     </a:xfrm>
                     <a:prstGeom prst="rect">
                       <a:avLst/>
@@ -61,6 +61,12 @@
                 </pic:pic>
               </a:graphicData>
             </a:graphic>
+            <wp14:sizeRelH relativeFrom="margin">
+              <wp14:pctWidth>0</wp14:pctWidth>
+            </wp14:sizeRelH>
+            <wp14:sizeRelV relativeFrom="margin">
+              <wp14:pctHeight>0</wp14:pctHeight>
+            </wp14:sizeRelV>
           </wp:anchor>
         </w:drawing>
       </w:r>
@@ -125,8 +131,8 @@
       <w:pPr>
         <w:rPr>
           <w:rFonts w:ascii="Muli" w:hAnsi="Muli"/>
-          <w:sz w:val="28"/>
-          <w:szCs w:val="28"/>
+          <w:sz w:val="16"/>
+          <w:szCs w:val="16"/>
         </w:rPr>
       </w:pPr>
     </w:p>
@@ -224,197 +230,6 @@
                           <pic:cNvPicPr/>
                         </pic:nvPicPr>
                         <pic:blipFill>
-                          <a:blip r:embed="rId6">
-                            <a:extLst>
-                              <a:ext uri="{96DAC541-7B7A-43D3-8B79-37D633B846F1}">
-                                <asvg:svgBlip xmlns:asvg="http://schemas.microsoft.com/office/drawing/2016/SVG/main" r:embed="rId7"/>
-                              </a:ext>
-                            </a:extLst>
-                          </a:blip>
-                          <a:stretch>
-                            <a:fillRect/>
-                          </a:stretch>
-                        </pic:blipFill>
-                        <pic:spPr>
-                          <a:xfrm>
-                            <a:off x="0" y="0"/>
-                            <a:ext cx="904875" cy="904875"/>
-                          </a:xfrm>
-                          <a:prstGeom prst="rect">
-                            <a:avLst/>
-                          </a:prstGeom>
-                        </pic:spPr>
-                      </pic:pic>
-                    </a:graphicData>
-                  </a:graphic>
-                </wp:inline>
-              </w:drawing>
-            </w:r>
-          </w:p>
-          <w:p>
-            <w:pPr>
-              <w:rPr>
-                <w:rFonts w:ascii="Muli" w:hAnsi="Muli"/>
-              </w:rPr>
-            </w:pPr>
-            <w:r>
-              <w:rPr>
-                <w:rFonts w:ascii="Muli" w:hAnsi="Muli"/>
-              </w:rPr>
-              <w:t xml:space="preserve"> </w:t>
-            </w:r>
-          </w:p>
-        </w:tc>
-        <w:tc>
-          <w:tcPr>
-            <w:tcW w:w="8100" w:type="dxa"/>
-          </w:tcPr>
-          <w:p>
-            <w:pPr>
-              <w:pStyle w:val="ListParagraph"/>
-              <w:numPr>
-                <w:ilvl w:val="0"/>
-                <w:numId w:val="1"/>
-              </w:numPr>
-              <w:rPr>
-                <w:rFonts w:ascii="Muli" w:hAnsi="Muli"/>
-                <w:sz w:val="28"/>
-                <w:szCs w:val="28"/>
-              </w:rPr>
-            </w:pPr>
-            <w:r>
-              <w:rPr>
-                <w:rFonts w:ascii="Muli" w:hAnsi="Muli"/>
-                <w:sz w:val="28"/>
-                <w:szCs w:val="28"/>
-              </w:rPr>
-              <w:t>Print out or save th</w:t>
-            </w:r>
-            <w:r>
-              <w:rPr>
-                <w:rFonts w:ascii="Muli" w:hAnsi="Muli"/>
-                <w:sz w:val="28"/>
-                <w:szCs w:val="28"/>
-              </w:rPr>
-              <w:t xml:space="preserve">e </w:t>
-            </w:r>
-            <w:r>
-              <w:rPr>
-                <w:rFonts w:ascii="Muli" w:hAnsi="Muli"/>
-                <w:sz w:val="28"/>
-                <w:szCs w:val="28"/>
-              </w:rPr>
-              <w:t>form</w:t>
-            </w:r>
-            <w:r>
-              <w:rPr>
-                <w:rFonts w:ascii="Muli" w:hAnsi="Muli"/>
-                <w:sz w:val="28"/>
-                <w:szCs w:val="28"/>
-              </w:rPr>
-              <w:t>s</w:t>
-            </w:r>
-            <w:r>
-              <w:rPr>
-                <w:rFonts w:ascii="Muli" w:hAnsi="Muli"/>
-                <w:sz w:val="28"/>
-                <w:szCs w:val="28"/>
-              </w:rPr>
-              <w:t xml:space="preserve">. Be sure to read the instructions on </w:t>
-            </w:r>
-            <w:r>
-              <w:rPr>
-                <w:rFonts w:ascii="Muli" w:hAnsi="Muli"/>
-                <w:i/>
-                <w:iCs/>
-                <w:sz w:val="28"/>
-                <w:szCs w:val="28"/>
-              </w:rPr>
-              <w:t xml:space="preserve">How to </w:t>
-            </w:r>
-            <w:r>
-              <w:rPr>
-                <w:rFonts w:ascii="Muli" w:hAnsi="Muli"/>
-                <w:i/>
-                <w:iCs/>
-                <w:sz w:val="28"/>
-                <w:szCs w:val="28"/>
-              </w:rPr>
-              <w:t>Ask the Court to Reschedule a Court Date or Extend a Deadline</w:t>
-            </w:r>
-            <w:r>
-              <w:rPr>
-                <w:rFonts w:ascii="Muli" w:hAnsi="Muli"/>
-                <w:sz w:val="28"/>
-                <w:szCs w:val="28"/>
-              </w:rPr>
-              <w:t>.</w:t>
-            </w:r>
-            <w:r>
-              <w:rPr>
-                <w:rFonts w:ascii="Muli" w:hAnsi="Muli"/>
-                <w:sz w:val="28"/>
-                <w:szCs w:val="28"/>
-              </w:rPr>
-              <w:t xml:space="preserve"> </w:t>
-            </w:r>
-            <w:r>
-              <w:rPr>
-                <w:rFonts w:ascii="Muli" w:hAnsi="Muli"/>
-                <w:b/>
-                <w:bCs/>
-                <w:sz w:val="28"/>
-                <w:szCs w:val="28"/>
-              </w:rPr>
-              <w:t>Note:</w:t>
-            </w:r>
-            <w:r>
-              <w:rPr>
-                <w:rFonts w:ascii="Muli" w:hAnsi="Muli"/>
-                <w:sz w:val="28"/>
-                <w:szCs w:val="28"/>
-              </w:rPr>
-              <w:t xml:space="preserve"> you do not need to fill in Section 2b of your motion.</w:t>
-            </w:r>
-          </w:p>
-        </w:tc>
-      </w:tr>
-      <w:tr>
-        <w:trPr>
-          <w:trHeight w:val="1800"/>
-        </w:trPr>
-        <w:tc>
-          <w:tcPr>
-            <w:tcW w:w="1795" w:type="dxa"/>
-          </w:tcPr>
-          <w:p>
-            <w:pPr>
-              <w:rPr>
-                <w:rFonts w:ascii="Muli" w:hAnsi="Muli"/>
-                <w:sz w:val="28"/>
-                <w:szCs w:val="28"/>
-              </w:rPr>
-            </w:pPr>
-            <w:r>
-              <w:rPr>
-                <w:noProof/>
-              </w:rPr>
-              <w:drawing>
-                <wp:inline distT="0" distB="0" distL="0" distR="0" wp14:anchorId="6F1D7067" wp14:editId="576E052B">
-                  <wp:extent cx="904875" cy="904875"/>
-                  <wp:effectExtent l="0" t="0" r="9525" b="9525"/>
-                  <wp:docPr id="1404707334" name="Graphic 1"/>
-                  <wp:cNvGraphicFramePr>
-                    <a:graphicFrameLocks xmlns:a="http://schemas.openxmlformats.org/drawingml/2006/main" noChangeAspect="1"/>
-                  </wp:cNvGraphicFramePr>
-                  <a:graphic xmlns:a="http://schemas.openxmlformats.org/drawingml/2006/main">
-                    <a:graphicData uri="http://schemas.openxmlformats.org/drawingml/2006/picture">
-                      <pic:pic xmlns:pic="http://schemas.openxmlformats.org/drawingml/2006/picture">
-                        <pic:nvPicPr>
-                          <pic:cNvPr id="1404707334" name=""/>
-                          <pic:cNvPicPr/>
-                        </pic:nvPicPr>
-                        <pic:blipFill>
                           <a:blip r:embed="rId8">
                             <a:extLst>
                               <a:ext uri="{96DAC541-7B7A-43D3-8B79-37D633B846F1}">
@@ -446,18 +261,76 @@
             <w:pPr>
               <w:rPr>
                 <w:rFonts w:ascii="Muli" w:hAnsi="Muli"/>
-                <w:sz w:val="20"/>
-                <w:szCs w:val="20"/>
               </w:rPr>
             </w:pPr>
             <w:r>
               <w:rPr>
                 <w:rFonts w:ascii="Muli" w:hAnsi="Muli"/>
-                <w:sz w:val="20"/>
-                <w:szCs w:val="20"/>
               </w:rPr>
               <w:t xml:space="preserve"> </w:t>
             </w:r>
+          </w:p>
+          <w:p>
+            <w:pPr>
+              <w:rPr>
+                <w:rFonts w:ascii="Muli" w:hAnsi="Muli"/>
+              </w:rPr>
+            </w:pPr>
+            <w:r>
+              <w:rPr>
+                <w:rFonts w:ascii="Muli" w:hAnsi="Muli"/>
+                <w:noProof/>
+                <w14:ligatures w14:val="standardContextual"/>
+              </w:rPr>
+              <w:drawing>
+                <wp:inline distT="0" distB="0" distL="0" distR="0" wp14:anchorId="06F6EB25" wp14:editId="51BDA907">
+                  <wp:extent cx="915353" cy="885825"/>
+                  <wp:effectExtent l="0" t="0" r="0" b="0"/>
+                  <wp:docPr id="1754033702" name="Picture 2" descr="A black square with a pen and a black x&#10;&#10;AI-generated content may be incorrect."/>
+                  <wp:cNvGraphicFramePr>
+                    <a:graphicFrameLocks xmlns:a="http://schemas.openxmlformats.org/drawingml/2006/main" noChangeAspect="1"/>
+                  </wp:cNvGraphicFramePr>
+                  <a:graphic xmlns:a="http://schemas.openxmlformats.org/drawingml/2006/main">
+                    <a:graphicData uri="http://schemas.openxmlformats.org/drawingml/2006/picture">
+                      <pic:pic xmlns:pic="http://schemas.openxmlformats.org/drawingml/2006/picture">
+                        <pic:nvPicPr>
+                          <pic:cNvPr id="1754033702" name="Picture 2" descr="A black square with a pen and a black x&#10;&#10;AI-generated content may be incorrect."/>
+                          <pic:cNvPicPr/>
+                        </pic:nvPicPr>
+                        <pic:blipFill>
+                          <a:blip r:embed="rId10">
+                            <a:extLst>
+                              <a:ext uri="{28A0092B-C50C-407E-A947-70E740481C1C}">
+                                <a14:useLocalDpi xmlns:a14="http://schemas.microsoft.com/office/drawing/2010/main" val="0"/>
+                              </a:ext>
+                            </a:extLst>
+                          </a:blip>
+                          <a:stretch>
+                            <a:fillRect/>
+                          </a:stretch>
+                        </pic:blipFill>
+                        <pic:spPr>
+                          <a:xfrm>
+                            <a:off x="0" y="0"/>
+                            <a:ext cx="917402" cy="887808"/>
+                          </a:xfrm>
+                          <a:prstGeom prst="rect">
+                            <a:avLst/>
+                          </a:prstGeom>
+                        </pic:spPr>
+                      </pic:pic>
+                    </a:graphicData>
+                  </a:graphic>
+                </wp:inline>
+              </w:drawing>
+            </w:r>
+          </w:p>
+          <w:p>
+            <w:pPr>
+              <w:rPr>
+                <w:rFonts w:ascii="Muli" w:hAnsi="Muli"/>
+              </w:rPr>
+            </w:pPr>
           </w:p>
         </w:tc>
         <w:tc>
@@ -483,15 +356,67 @@
                 <w:sz w:val="28"/>
                 <w:szCs w:val="28"/>
               </w:rPr>
-              <w:t xml:space="preserve">File </w:t>
-            </w:r>
-            <w:r>
-              <w:rPr>
-                <w:rFonts w:ascii="Muli" w:hAnsi="Muli"/>
-                <w:sz w:val="28"/>
-                <w:szCs w:val="28"/>
-              </w:rPr>
-              <w:t>or e-file</w:t>
+              <w:t>Print out or save th</w:t>
+            </w:r>
+            <w:r>
+              <w:rPr>
+                <w:rFonts w:ascii="Muli" w:hAnsi="Muli"/>
+                <w:sz w:val="28"/>
+                <w:szCs w:val="28"/>
+              </w:rPr>
+              <w:t xml:space="preserve">e </w:t>
+            </w:r>
+            <w:r>
+              <w:rPr>
+                <w:rFonts w:ascii="Muli" w:hAnsi="Muli"/>
+                <w:sz w:val="28"/>
+                <w:szCs w:val="28"/>
+              </w:rPr>
+              <w:t>form</w:t>
+            </w:r>
+            <w:r>
+              <w:rPr>
+                <w:rFonts w:ascii="Muli" w:hAnsi="Muli"/>
+                <w:sz w:val="28"/>
+                <w:szCs w:val="28"/>
+              </w:rPr>
+              <w:t>s</w:t>
+            </w:r>
+            <w:r>
+              <w:rPr>
+                <w:rFonts w:ascii="Muli" w:hAnsi="Muli"/>
+                <w:sz w:val="28"/>
+                <w:szCs w:val="28"/>
+              </w:rPr>
+              <w:t xml:space="preserve">. Be sure to read the instructions on </w:t>
+            </w:r>
+            <w:r>
+              <w:rPr>
+                <w:rFonts w:ascii="Muli" w:hAnsi="Muli"/>
+                <w:i/>
+                <w:iCs/>
+                <w:sz w:val="28"/>
+                <w:szCs w:val="28"/>
+              </w:rPr>
+              <w:t xml:space="preserve">How to </w:t>
+            </w:r>
+            <w:r>
+              <w:rPr>
+                <w:rFonts w:ascii="Muli" w:hAnsi="Muli"/>
+                <w:i/>
+                <w:iCs/>
+                <w:sz w:val="28"/>
+                <w:szCs w:val="28"/>
+              </w:rPr>
+              <w:t>Ask the Court to Reschedule a Court Date or Extend a Deadline</w:t>
+            </w:r>
+            <w:r>
+              <w:rPr>
+                <w:rFonts w:ascii="Muli" w:hAnsi="Muli"/>
+                <w:sz w:val="28"/>
+                <w:szCs w:val="28"/>
+              </w:rPr>
+              <w:t>.</w:t>
             </w:r>
             <w:r>
               <w:rPr>
@@ -504,38 +429,62 @@
             <w:r>
               <w:rPr>
                 <w:rFonts w:ascii="Muli" w:hAnsi="Muli"/>
-                <w:sz w:val="28"/>
-                <w:szCs w:val="28"/>
-              </w:rPr>
-              <w:t>your forms with the Circuit Clerk.</w:t>
-            </w:r>
-            <w:r>
-              <w:rPr>
-                <w:rFonts w:ascii="Muli" w:hAnsi="Muli"/>
-                <w:sz w:val="28"/>
-                <w:szCs w:val="28"/>
-              </w:rPr>
-              <w:t xml:space="preserve">                       Learn more about e-filing: </w:t>
-            </w:r>
-            <w:hyperlink r:id="rId10" w:history="1">
-              <w:r>
-                <w:rPr>
-                  <w:rStyle w:val="Hyperlink"/>
-                  <w:rFonts w:ascii="Muli" w:hAnsi="Muli"/>
-                  <w:sz w:val="28"/>
-                  <w:szCs w:val="28"/>
-                </w:rPr>
-                <w:t>https://www.illinoiscourts.gov/eservices/information-for-filers-without-lawyers</w:t>
-              </w:r>
-            </w:hyperlink>
-            <w:r>
-              <w:rPr>
-                <w:rFonts w:ascii="Muli" w:hAnsi="Muli"/>
-                <w:sz w:val="28"/>
-                <w:szCs w:val="28"/>
-              </w:rPr>
-              <w:t xml:space="preserve"> </w:t>
-            </w:r>
+                <w:b/>
+                <w:bCs/>
+                <w:sz w:val="28"/>
+                <w:szCs w:val="28"/>
+              </w:rPr>
+              <w:t>Note:</w:t>
+            </w:r>
+            <w:r>
+              <w:rPr>
+                <w:rFonts w:ascii="Muli" w:hAnsi="Muli"/>
+                <w:sz w:val="28"/>
+                <w:szCs w:val="28"/>
+              </w:rPr>
+              <w:t xml:space="preserve"> you do not need to fill in Section 2b of your motion.</w:t>
+            </w:r>
+          </w:p>
+          <w:p>
+            <w:pPr>
+              <w:pStyle w:val="ListParagraph"/>
+              <w:rPr>
+                <w:rFonts w:ascii="Muli" w:hAnsi="Muli"/>
+                <w:sz w:val="28"/>
+                <w:szCs w:val="28"/>
+              </w:rPr>
+            </w:pPr>
+          </w:p>
+          <w:p>
+            <w:pPr>
+              <w:pStyle w:val="ListParagraph"/>
+              <w:numPr>
+                <w:ilvl w:val="0"/>
+                <w:numId w:val="1"/>
+              </w:numPr>
+              <w:rPr>
+                <w:rFonts w:ascii="Muli" w:hAnsi="Muli"/>
+                <w:sz w:val="28"/>
+                <w:szCs w:val="28"/>
+              </w:rPr>
+            </w:pPr>
+            <w:r>
+              <w:rPr>
+                <w:rFonts w:ascii="Muli" w:hAnsi="Muli"/>
+                <w:sz w:val="28"/>
+                <w:szCs w:val="28"/>
+              </w:rPr>
+              <w:t>Sign the forms if you have not already added your e-signature.</w:t>
+            </w:r>
+          </w:p>
+          <w:p>
+            <w:pPr>
+              <w:rPr>
+                <w:rFonts w:ascii="Muli" w:hAnsi="Muli"/>
+                <w:sz w:val="28"/>
+                <w:szCs w:val="28"/>
+              </w:rPr>
+            </w:pPr>
           </w:p>
         </w:tc>
       </w:tr>
@@ -560,10 +509,10 @@
                 <w:noProof/>
               </w:rPr>
               <w:drawing>
-                <wp:inline distT="0" distB="0" distL="0" distR="0" wp14:anchorId="464EDE39" wp14:editId="5AAFF963">
+                <wp:inline distT="0" distB="0" distL="0" distR="0" wp14:anchorId="6F1D7067" wp14:editId="576E052B">
                   <wp:extent cx="904875" cy="904875"/>
                   <wp:effectExtent l="0" t="0" r="9525" b="9525"/>
-                  <wp:docPr id="1105830657" name="Graphic 1"/>
+                  <wp:docPr id="1404707334" name="Graphic 1"/>
                   <wp:cNvGraphicFramePr>
                     <a:graphicFrameLocks xmlns:a="http://schemas.openxmlformats.org/drawingml/2006/main" noChangeAspect="1"/>
                   </wp:cNvGraphicFramePr>
@@ -571,7 +520,7 @@
                     <a:graphicData uri="http://schemas.openxmlformats.org/drawingml/2006/picture">
                       <pic:pic xmlns:pic="http://schemas.openxmlformats.org/drawingml/2006/picture">
                         <pic:nvPicPr>
-                          <pic:cNvPr id="1105830657" name=""/>
+                          <pic:cNvPr id="1404707334" name=""/>
                           <pic:cNvPicPr/>
                         </pic:nvPicPr>
                         <pic:blipFill>
@@ -643,44 +592,66 @@
                 <w:sz w:val="28"/>
                 <w:szCs w:val="28"/>
               </w:rPr>
-              <w:t>Once the Circuit Clerk gives you a court date, you will need to send a copy of your motion</w:t>
-            </w:r>
-            <w:r>
-              <w:rPr>
-                <w:rFonts w:ascii="Muli" w:hAnsi="Muli"/>
-                <w:sz w:val="28"/>
-                <w:szCs w:val="28"/>
-              </w:rPr>
-              <w:t xml:space="preserve"> and the notice</w:t>
-            </w:r>
-            <w:r>
-              <w:rPr>
-                <w:rFonts w:ascii="Muli" w:hAnsi="Muli"/>
-                <w:sz w:val="28"/>
-                <w:szCs w:val="28"/>
-              </w:rPr>
-              <w:t xml:space="preserve"> to your landlord</w:t>
-            </w:r>
-            <w:r>
-              <w:rPr>
-                <w:rFonts w:ascii="Muli" w:hAnsi="Muli"/>
-                <w:sz w:val="28"/>
-                <w:szCs w:val="28"/>
-              </w:rPr>
-              <w:t xml:space="preserve"> and other parties in the case, if there are any</w:t>
-            </w:r>
-            <w:r>
-              <w:rPr>
-                <w:rFonts w:ascii="Muli" w:hAnsi="Muli"/>
-                <w:sz w:val="28"/>
-                <w:szCs w:val="28"/>
-              </w:rPr>
-              <w:t>.</w:t>
+              <w:t xml:space="preserve">File </w:t>
+            </w:r>
+            <w:r>
+              <w:rPr>
+                <w:rFonts w:ascii="Muli" w:hAnsi="Muli"/>
+                <w:sz w:val="28"/>
+                <w:szCs w:val="28"/>
+              </w:rPr>
+              <w:t>or e-file</w:t>
+            </w:r>
+            <w:r>
+              <w:rPr>
+                <w:rFonts w:ascii="Muli" w:hAnsi="Muli"/>
+                <w:sz w:val="28"/>
+                <w:szCs w:val="28"/>
+              </w:rPr>
+              <w:t xml:space="preserve"> </w:t>
+            </w:r>
+            <w:r>
+              <w:rPr>
+                <w:rFonts w:ascii="Muli" w:hAnsi="Muli"/>
+                <w:sz w:val="28"/>
+                <w:szCs w:val="28"/>
+              </w:rPr>
+              <w:t>your forms with the Circuit Clerk.</w:t>
+            </w:r>
+            <w:r>
+              <w:rPr>
+                <w:rFonts w:ascii="Muli" w:hAnsi="Muli"/>
+                <w:sz w:val="28"/>
+                <w:szCs w:val="28"/>
+              </w:rPr>
+              <w:t xml:space="preserve">                       Learn more about e-filing: </w:t>
+            </w:r>
+            <w:hyperlink r:id="rId13" w:history="1">
+              <w:r>
+                <w:rPr>
+                  <w:rStyle w:val="Hyperlink"/>
+                  <w:rFonts w:ascii="Muli" w:hAnsi="Muli"/>
+                  <w:sz w:val="28"/>
+                  <w:szCs w:val="28"/>
+                </w:rPr>
+                <w:t>https://www.illinoiscourts.gov/eservices/information-for-filers-without-lawyers</w:t>
+              </w:r>
+            </w:hyperlink>
+            <w:r>
+              <w:rPr>
+                <w:rFonts w:ascii="Muli" w:hAnsi="Muli"/>
+                <w:sz w:val="28"/>
+                <w:szCs w:val="28"/>
+              </w:rPr>
+              <w:t xml:space="preserve"> </w:t>
             </w:r>
           </w:p>
         </w:tc>
       </w:tr>
       <w:tr>
+        <w:trPr>
+          <w:trHeight w:val="1800"/>
+        </w:trPr>
         <w:tc>
           <w:tcPr>
             <w:tcW w:w="1795" w:type="dxa"/>
@@ -698,10 +669,10 @@
                 <w:noProof/>
               </w:rPr>
               <w:drawing>
-                <wp:inline distT="0" distB="0" distL="0" distR="0" wp14:anchorId="0D3A417E" wp14:editId="0EEF3194">
+                <wp:inline distT="0" distB="0" distL="0" distR="0" wp14:anchorId="464EDE39" wp14:editId="5AAFF963">
                   <wp:extent cx="904875" cy="904875"/>
                   <wp:effectExtent l="0" t="0" r="9525" b="9525"/>
-                  <wp:docPr id="1656148364" name="Graphic 1"/>
+                  <wp:docPr id="1105830657" name="Graphic 1"/>
                   <wp:cNvGraphicFramePr>
                     <a:graphicFrameLocks xmlns:a="http://schemas.openxmlformats.org/drawingml/2006/main" noChangeAspect="1"/>
                   </wp:cNvGraphicFramePr>
@@ -709,14 +680,14 @@
                     <a:graphicData uri="http://schemas.openxmlformats.org/drawingml/2006/picture">
                       <pic:pic xmlns:pic="http://schemas.openxmlformats.org/drawingml/2006/picture">
                         <pic:nvPicPr>
-                          <pic:cNvPr id="1656148364" name=""/>
+                          <pic:cNvPr id="1105830657" name=""/>
                           <pic:cNvPicPr/>
                         </pic:nvPicPr>
                         <pic:blipFill>
-                          <a:blip r:embed="rId13">
+                          <a:blip r:embed="rId14">
                             <a:extLst>
                               <a:ext uri="{96DAC541-7B7A-43D3-8B79-37D633B846F1}">
-                                <asvg:svgBlip xmlns:asvg="http://schemas.microsoft.com/office/drawing/2016/SVG/main" r:embed="rId14"/>
+                                <asvg:svgBlip xmlns:asvg="http://schemas.microsoft.com/office/drawing/2016/SVG/main" r:embed="rId15"/>
                               </a:ext>
                             </a:extLst>
                           </a:blip>
@@ -740,6 +711,23 @@
               </w:drawing>
             </w:r>
           </w:p>
+          <w:p>
+            <w:pPr>
+              <w:rPr>
+                <w:rFonts w:ascii="Muli" w:hAnsi="Muli"/>
+                <w:sz w:val="20"/>
+                <w:szCs w:val="20"/>
+              </w:rPr>
+            </w:pPr>
+            <w:r>
+              <w:rPr>
+                <w:rFonts w:ascii="Muli" w:hAnsi="Muli"/>
+                <w:sz w:val="20"/>
+                <w:szCs w:val="20"/>
+              </w:rPr>
+              <w:t xml:space="preserve"> </w:t>
+            </w:r>
+          </w:p>
         </w:tc>
         <w:tc>
           <w:tcPr>
@@ -764,6 +752,127 @@
                 <w:sz w:val="28"/>
                 <w:szCs w:val="28"/>
               </w:rPr>
+              <w:t>Once the Circuit Clerk gives you a court date, you will need to send a copy of your motion</w:t>
+            </w:r>
+            <w:r>
+              <w:rPr>
+                <w:rFonts w:ascii="Muli" w:hAnsi="Muli"/>
+                <w:sz w:val="28"/>
+                <w:szCs w:val="28"/>
+              </w:rPr>
+              <w:t xml:space="preserve"> and the notice</w:t>
+            </w:r>
+            <w:r>
+              <w:rPr>
+                <w:rFonts w:ascii="Muli" w:hAnsi="Muli"/>
+                <w:sz w:val="28"/>
+                <w:szCs w:val="28"/>
+              </w:rPr>
+              <w:t xml:space="preserve"> to your landlord</w:t>
+            </w:r>
+            <w:r>
+              <w:rPr>
+                <w:rFonts w:ascii="Muli" w:hAnsi="Muli"/>
+                <w:sz w:val="28"/>
+                <w:szCs w:val="28"/>
+              </w:rPr>
+              <w:t xml:space="preserve"> and other parties in the case, if there are any</w:t>
+            </w:r>
+            <w:r>
+              <w:rPr>
+                <w:rFonts w:ascii="Muli" w:hAnsi="Muli"/>
+                <w:sz w:val="28"/>
+                <w:szCs w:val="28"/>
+              </w:rPr>
+              <w:t>.</w:t>
+            </w:r>
+          </w:p>
+        </w:tc>
+      </w:tr>
+      <w:tr>
+        <w:tc>
+          <w:tcPr>
+            <w:tcW w:w="1795" w:type="dxa"/>
+          </w:tcPr>
+          <w:p>
+            <w:pPr>
+              <w:rPr>
+                <w:rFonts w:ascii="Muli" w:hAnsi="Muli"/>
+                <w:sz w:val="28"/>
+                <w:szCs w:val="28"/>
+              </w:rPr>
+            </w:pPr>
+            <w:r>
+              <w:rPr>
+                <w:noProof/>
+              </w:rPr>
+              <w:drawing>
+                <wp:inline distT="0" distB="0" distL="0" distR="0" wp14:anchorId="0D3A417E" wp14:editId="0EEF3194">
+                  <wp:extent cx="904875" cy="904875"/>
+                  <wp:effectExtent l="0" t="0" r="9525" b="9525"/>
+                  <wp:docPr id="1656148364" name="Graphic 1"/>
+                  <wp:cNvGraphicFramePr>
+                    <a:graphicFrameLocks xmlns:a="http://schemas.openxmlformats.org/drawingml/2006/main" noChangeAspect="1"/>
+                  </wp:cNvGraphicFramePr>
+                  <a:graphic xmlns:a="http://schemas.openxmlformats.org/drawingml/2006/main">
+                    <a:graphicData uri="http://schemas.openxmlformats.org/drawingml/2006/picture">
+                      <pic:pic xmlns:pic="http://schemas.openxmlformats.org/drawingml/2006/picture">
+                        <pic:nvPicPr>
+                          <pic:cNvPr id="1656148364" name=""/>
+                          <pic:cNvPicPr/>
+                        </pic:nvPicPr>
+                        <pic:blipFill>
+                          <a:blip r:embed="rId16">
+                            <a:extLst>
+                              <a:ext uri="{96DAC541-7B7A-43D3-8B79-37D633B846F1}">
+                                <asvg:svgBlip xmlns:asvg="http://schemas.microsoft.com/office/drawing/2016/SVG/main" r:embed="rId17"/>
+                              </a:ext>
+                            </a:extLst>
+                          </a:blip>
+                          <a:stretch>
+                            <a:fillRect/>
+                          </a:stretch>
+                        </pic:blipFill>
+                        <pic:spPr>
+                          <a:xfrm>
+                            <a:off x="0" y="0"/>
+                            <a:ext cx="904875" cy="904875"/>
+                          </a:xfrm>
+                          <a:prstGeom prst="rect">
+                            <a:avLst/>
+                          </a:prstGeom>
+                        </pic:spPr>
+                      </pic:pic>
+                    </a:graphicData>
+                  </a:graphic>
+                </wp:inline>
+              </w:drawing>
+            </w:r>
+          </w:p>
+        </w:tc>
+        <w:tc>
+          <w:tcPr>
+            <w:tcW w:w="8100" w:type="dxa"/>
+          </w:tcPr>
+          <w:p>
+            <w:pPr>
+              <w:pStyle w:val="ListParagraph"/>
+              <w:numPr>
+                <w:ilvl w:val="0"/>
+                <w:numId w:val="1"/>
+              </w:numPr>
+              <w:rPr>
+                <w:rFonts w:ascii="Muli" w:hAnsi="Muli"/>
+                <w:sz w:val="28"/>
+                <w:szCs w:val="28"/>
+              </w:rPr>
+            </w:pPr>
+            <w:r>
+              <w:rPr>
+                <w:rFonts w:ascii="Muli" w:hAnsi="Muli"/>
+                <w:sz w:val="28"/>
+                <w:szCs w:val="28"/>
+              </w:rPr>
               <w:t>If the court grants your motion, you should deliver the court order to the sheriff’</w:t>
             </w:r>
             <w:r>
@@ -782,17 +891,8 @@
       <w:pPr>
         <w:rPr>
           <w:rFonts w:ascii="Muli" w:hAnsi="Muli"/>
-          <w:sz w:val="28"/>
-          <w:szCs w:val="28"/>
-        </w:rPr>
-      </w:pPr>
-    </w:p>
-    <w:p>
-      <w:pPr>
-        <w:rPr>
-          <w:rFonts w:ascii="Muli" w:hAnsi="Muli"/>
-          <w:sz w:val="28"/>
-          <w:szCs w:val="28"/>
+          <w:sz w:val="16"/>
+          <w:szCs w:val="16"/>
         </w:rPr>
       </w:pPr>
     </w:p>
@@ -858,20 +958,73 @@
     </w:p>
     <w:p>
       <w:pPr>
-        <w:spacing w:after="160" w:line="259" w:lineRule="auto"/>
-        <w:rPr>
-          <w:rFonts w:ascii="Arial" w:hAnsi="Arial" w:cs="Arial"/>
+        <w:jc w:val="center"/>
+      </w:pPr>
+      <w:r>
+        <w:rPr>
+          <w:rFonts w:ascii="Muli" w:hAnsi="Muli"/>
           <w:b/>
-          <w:caps/>
+          <w:bCs/>
           <w:sz w:val="28"/>
           <w:szCs w:val="28"/>
         </w:rPr>
-      </w:pPr>
+        <w:t xml:space="preserve">Do not </w:t>
+      </w:r>
+      <w:r>
+        <w:rPr>
+          <w:rFonts w:ascii="Muli" w:hAnsi="Muli"/>
+          <w:b/>
+          <w:bCs/>
+          <w:sz w:val="28"/>
+          <w:szCs w:val="28"/>
+        </w:rPr>
+        <w:t>file</w:t>
+      </w:r>
+      <w:r>
+        <w:rPr>
+          <w:rFonts w:ascii="Muli" w:hAnsi="Muli"/>
+          <w:b/>
+          <w:bCs/>
+          <w:sz w:val="28"/>
+          <w:szCs w:val="28"/>
+        </w:rPr>
+        <w:t xml:space="preserve"> these instructions </w:t>
+      </w:r>
+      <w:r>
+        <w:rPr>
+          <w:rFonts w:ascii="Muli" w:hAnsi="Muli"/>
+          <w:b/>
+          <w:bCs/>
+          <w:sz w:val="28"/>
+          <w:szCs w:val="28"/>
+        </w:rPr>
+        <w:t>with</w:t>
+      </w:r>
+      <w:r>
+        <w:rPr>
+          <w:rFonts w:ascii="Muli" w:hAnsi="Muli"/>
+          <w:b/>
+          <w:bCs/>
+          <w:sz w:val="28"/>
+          <w:szCs w:val="28"/>
+        </w:rPr>
+        <w:t xml:space="preserve"> </w:t>
+      </w:r>
+      <w:r>
+        <w:rPr>
+          <w:rFonts w:ascii="Muli" w:hAnsi="Muli"/>
+          <w:b/>
+          <w:bCs/>
+          <w:sz w:val="28"/>
+          <w:szCs w:val="28"/>
+        </w:rPr>
+        <w:t>the circuit clerk.</w:t>
+      </w:r>
     </w:p>
-    <w:p/>
     <w:sectPr>
+      <w:footerReference w:type="default" r:id="rId18"/>
       <w:pgSz w:w="12240" w:h="15840"/>
-      <w:pgMar w:top="1440" w:right="1440" w:bottom="1440" w:left="1440" w:header="720" w:footer="720" w:gutter="0"/>
+      <w:pgMar w:top="1152" w:right="1440" w:bottom="720" w:left="1440" w:header="720" w:footer="720" w:gutter="0"/>
       <w:cols w:space="720"/>
       <w:docGrid w:linePitch="360"/>
     </w:sectPr>
@@ -879,8 +1032,80 @@
 </w:document>
 </file>
 
+<file path=word/endnotes.xml><?xml version="1.0" encoding="utf-8"?>
+<w:endnotes xmlns:wpc="http://schemas.microsoft.com/office/word/2010/wordprocessingCanvas" xmlns:cx="http://schemas.microsoft.com/office/drawing/2014/chartex" xmlns:cx1="http://schemas.microsoft.com/office/drawing/2015/9/8/chartex" xmlns:cx2="http://schemas.microsoft.com/office/drawing/2015/10/21/chartex" xmlns:cx3="http://schemas.microsoft.com/office/drawing/2016/5/9/chartex" xmlns:cx4="http://schemas.microsoft.com/office/drawing/2016/5/10/chartex" xmlns:cx5="http://schemas.microsoft.com/office/drawing/2016/5/11/chartex" xmlns:cx6="http://schemas.microsoft.com/office/drawing/2016/5/12/chartex" xmlns:cx7="http://schemas.microsoft.com/office/drawing/2016/5/13/chartex" xmlns:cx8="http://schemas.microsoft.com/office/drawing/2016/5/14/chartex" xmlns:mc="http://schemas.openxmlformats.org/markup-compatibility/2006" xmlns:aink="http://schemas.microsoft.com/office/drawing/2016/ink" xmlns:am3d="http://schemas.microsoft.com/office/drawing/2017/model3d" xmlns:o="urn:schemas-microsoft-com:office:office" xmlns:oel="http://schemas.microsoft.com/office/2019/extlst" xmlns:r="http://schemas.openxmlformats.org/officeDocument/2006/relationships" xmlns:m="http://schemas.openxmlformats.org/officeDocument/2006/math" xmlns:v="urn:schemas-microsoft-com:vml" xmlns:wp14="http://schemas.microsoft.com/office/word/2010/wordprocessingDrawing" xmlns:wp="http://schemas.openxmlformats.org/drawingml/2006/wordprocessingDrawing" xmlns:w10="urn:schemas-microsoft-com:office:word" xmlns:w="http://schemas.openxmlformats.org/wordprocessingml/2006/main" xmlns:w14="http://schemas.microsoft.com/office/word/2010/wordml" xmlns:w15="http://schemas.microsoft.com/office/word/2012/wordml" xmlns:w16cex="http://schemas.microsoft.com/office/word/2018/wordml/cex" xmlns:w16cid="http://schemas.microsoft.com/office/word/2016/wordml/cid" xmlns:w16="http://schemas.microsoft.com/office/word/2018/wordml" xmlns:w16du="http://schemas.microsoft.com/office/word/2023/wordml/word16du" xmlns:w16sdtdh="http://schemas.microsoft.com/office/word/2020/wordml/sdtdatahash" xmlns:w16sdtfl="http://schemas.microsoft.com/office/word/2024/wordml/sdtformatlock" xmlns:w16se="http://schemas.microsoft.com/office/word/2015/wordml/symex" xmlns:wpg="http://schemas.microsoft.com/office/word/2010/wordprocessingGroup" xmlns:wpi="http://schemas.microsoft.com/office/word/2010/wordprocessingInk" xmlns:wne="http://schemas.microsoft.com/office/word/2006/wordml" xmlns:wps="http://schemas.microsoft.com/office/word/2010/wordprocessingShape" mc:Ignorable="w14 w15 w16se w16cid w16 w16cex w16sdtdh w16sdtfl w16du wp14">
+  <w:endnote w:type="separator" w:id="-1">
+    <w:p>
+      <w:r>
+        <w:separator/>
+      </w:r>
+    </w:p>
+  </w:endnote>
+  <w:endnote w:type="continuationSeparator" w:id="0">
+    <w:p>
+      <w:r>
+        <w:continuationSeparator/>
+      </w:r>
+    </w:p>
+  </w:endnote>
+</w:endnotes>
+</file>
+
+<file path=word/footer1.xml><?xml version="1.0" encoding="utf-8"?>
+<w:ftr xmlns:wpc="http://schemas.microsoft.com/office/word/2010/wordprocessingCanvas" xmlns:cx="http://schemas.microsoft.com/office/drawing/2014/chartex" xmlns:cx1="http://schemas.microsoft.com/office/drawing/2015/9/8/chartex" xmlns:cx2="http://schemas.microsoft.com/office/drawing/2015/10/21/chartex" xmlns:cx3="http://schemas.microsoft.com/office/drawing/2016/5/9/chartex" xmlns:cx4="http://schemas.microsoft.com/office/drawing/2016/5/10/chartex" xmlns:cx5="http://schemas.microsoft.com/office/drawing/2016/5/11/chartex" xmlns:cx6="http://schemas.microsoft.com/office/drawing/2016/5/12/chartex" xmlns:cx7="http://schemas.microsoft.com/office/drawing/2016/5/13/chartex" xmlns:cx8="http://schemas.microsoft.com/office/drawing/2016/5/14/chartex" xmlns:mc="http://schemas.openxmlformats.org/markup-compatibility/2006" xmlns:aink="http://schemas.microsoft.com/office/drawing/2016/ink" xmlns:am3d="http://schemas.microsoft.com/office/drawing/2017/model3d" xmlns:o="urn:schemas-microsoft-com:office:office" xmlns:oel="http://schemas.microsoft.com/office/2019/extlst" xmlns:r="http://schemas.openxmlformats.org/officeDocument/2006/relationships" xmlns:m="http://schemas.openxmlformats.org/officeDocument/2006/math" xmlns:v="urn:schemas-microsoft-com:vml" xmlns:wp14="http://schemas.microsoft.com/office/word/2010/wordprocessingDrawing" xmlns:wp="http://schemas.openxmlformats.org/drawingml/2006/wordprocessingDrawing" xmlns:w10="urn:schemas-microsoft-com:office:word" xmlns:w="http://schemas.openxmlformats.org/wordprocessingml/2006/main" xmlns:w14="http://schemas.microsoft.com/office/word/2010/wordml" xmlns:w15="http://schemas.microsoft.com/office/word/2012/wordml" xmlns:w16cex="http://schemas.microsoft.com/office/word/2018/wordml/cex" xmlns:w16cid="http://schemas.microsoft.com/office/word/2016/wordml/cid" xmlns:w16="http://schemas.microsoft.com/office/word/2018/wordml" xmlns:w16du="http://schemas.microsoft.com/office/word/2023/wordml/word16du" xmlns:w16sdtdh="http://schemas.microsoft.com/office/word/2020/wordml/sdtdatahash" xmlns:w16sdtfl="http://schemas.microsoft.com/office/word/2024/wordml/sdtformatlock" xmlns:w16se="http://schemas.microsoft.com/office/word/2015/wordml/symex" xmlns:wpg="http://schemas.microsoft.com/office/word/2010/wordprocessingGroup" xmlns:wpi="http://schemas.microsoft.com/office/word/2010/wordprocessingInk" xmlns:wne="http://schemas.microsoft.com/office/word/2006/wordml" xmlns:wps="http://schemas.microsoft.com/office/word/2010/wordprocessingShape" mc:Ignorable="w14 w15 w16se w16cid w16 w16cex w16sdtdh w16sdtfl w16du wp14">
+  <w:p>
+    <w:pPr>
+      <w:pStyle w:val="Footer"/>
+      <w:jc w:val="center"/>
+      <w:rPr>
+        <w:rFonts w:ascii="Muli" w:hAnsi="Muli"/>
+      </w:rPr>
+    </w:pPr>
+    <w:r>
+      <w:rPr>
+        <w:rFonts w:ascii="Muli" w:hAnsi="Muli"/>
+      </w:rPr>
+      <w:t xml:space="preserve">Illinois Legal Aid Online - </w:t>
+    </w:r>
+    <w:hyperlink r:id="rId1" w:history="1">
+      <w:r>
+        <w:rPr>
+          <w:rStyle w:val="Hyperlink"/>
+          <w:rFonts w:ascii="Muli" w:hAnsi="Muli"/>
+        </w:rPr>
+        <w:t>www.illinoislegalaid.org</w:t>
+      </w:r>
+    </w:hyperlink>
+  </w:p>
+  <w:p>
+    <w:pPr>
+      <w:pStyle w:val="Footer"/>
+    </w:pPr>
+  </w:p>
+</w:ftr>
+</file>
+
+<file path=word/footnotes.xml><?xml version="1.0" encoding="utf-8"?>
+<w:footnotes xmlns:wpc="http://schemas.microsoft.com/office/word/2010/wordprocessingCanvas" xmlns:cx="http://schemas.microsoft.com/office/drawing/2014/chartex" xmlns:cx1="http://schemas.microsoft.com/office/drawing/2015/9/8/chartex" xmlns:cx2="http://schemas.microsoft.com/office/drawing/2015/10/21/chartex" xmlns:cx3="http://schemas.microsoft.com/office/drawing/2016/5/9/chartex" xmlns:cx4="http://schemas.microsoft.com/office/drawing/2016/5/10/chartex" xmlns:cx5="http://schemas.microsoft.com/office/drawing/2016/5/11/chartex" xmlns:cx6="http://schemas.microsoft.com/office/drawing/2016/5/12/chartex" xmlns:cx7="http://schemas.microsoft.com/office/drawing/2016/5/13/chartex" xmlns:cx8="http://schemas.microsoft.com/office/drawing/2016/5/14/chartex" xmlns:mc="http://schemas.openxmlformats.org/markup-compatibility/2006" xmlns:aink="http://schemas.microsoft.com/office/drawing/2016/ink" xmlns:am3d="http://schemas.microsoft.com/office/drawing/2017/model3d" xmlns:o="urn:schemas-microsoft-com:office:office" xmlns:oel="http://schemas.microsoft.com/office/2019/extlst" xmlns:r="http://schemas.openxmlformats.org/officeDocument/2006/relationships" xmlns:m="http://schemas.openxmlformats.org/officeDocument/2006/math" xmlns:v="urn:schemas-microsoft-com:vml" xmlns:wp14="http://schemas.microsoft.com/office/word/2010/wordprocessingDrawing" xmlns:wp="http://schemas.openxmlformats.org/drawingml/2006/wordprocessingDrawing" xmlns:w10="urn:schemas-microsoft-com:office:word" xmlns:w="http://schemas.openxmlformats.org/wordprocessingml/2006/main" xmlns:w14="http://schemas.microsoft.com/office/word/2010/wordml" xmlns:w15="http://schemas.microsoft.com/office/word/2012/wordml" xmlns:w16cex="http://schemas.microsoft.com/office/word/2018/wordml/cex" xmlns:w16cid="http://schemas.microsoft.com/office/word/2016/wordml/cid" xmlns:w16="http://schemas.microsoft.com/office/word/2018/wordml" xmlns:w16du="http://schemas.microsoft.com/office/word/2023/wordml/word16du" xmlns:w16sdtdh="http://schemas.microsoft.com/office/word/2020/wordml/sdtdatahash" xmlns:w16sdtfl="http://schemas.microsoft.com/office/word/2024/wordml/sdtformatlock" xmlns:w16se="http://schemas.microsoft.com/office/word/2015/wordml/symex" xmlns:wpg="http://schemas.microsoft.com/office/word/2010/wordprocessingGroup" xmlns:wpi="http://schemas.microsoft.com/office/word/2010/wordprocessingInk" xmlns:wne="http://schemas.microsoft.com/office/word/2006/wordml" xmlns:wps="http://schemas.microsoft.com/office/word/2010/wordprocessingShape" mc:Ignorable="w14 w15 w16se w16cid w16 w16cex w16sdtdh w16sdtfl w16du wp14">
+  <w:footnote w:type="separator" w:id="-1">
+    <w:p>
+      <w:r>
+        <w:separator/>
+      </w:r>
+    </w:p>
+  </w:footnote>
+  <w:footnote w:type="continuationSeparator" w:id="0">
+    <w:p>
+      <w:r>
+        <w:continuationSeparator/>
+      </w:r>
+    </w:p>
+  </w:footnote>
+</w:footnotes>
+</file>
+
 <file path=word/numbering.xml><?xml version="1.0" encoding="utf-8"?>
-<w:numbering xmlns:wpc="http://schemas.microsoft.com/office/word/2010/wordprocessingCanvas" xmlns:cx="http://schemas.microsoft.com/office/drawing/2014/chartex" xmlns:cx1="http://schemas.microsoft.com/office/drawing/2015/9/8/chartex" xmlns:cx2="http://schemas.microsoft.com/office/drawing/2015/10/21/chartex" xmlns:cx3="http://schemas.microsoft.com/office/drawing/2016/5/9/chartex" xmlns:cx4="http://schemas.microsoft.com/office/drawing/2016/5/10/chartex" xmlns:cx5="http://schemas.microsoft.com/office/drawing/2016/5/11/chartex" xmlns:cx6="http://schemas.microsoft.com/office/drawing/2016/5/12/chartex" xmlns:cx7="http://schemas.microsoft.com/office/drawing/2016/5/13/chartex" xmlns:cx8="http://schemas.microsoft.com/office/drawing/2016/5/14/chartex" xmlns:mc="http://schemas.openxmlformats.org/markup-compatibility/2006" xmlns:aink="http://schemas.microsoft.com/office/drawing/2016/ink" xmlns:am3d="http://schemas.microsoft.com/office/drawing/2017/model3d" xmlns:o="urn:schemas-microsoft-com:office:office" xmlns:oel="http://schemas.microsoft.com/office/2019/extlst" xmlns:r="http://schemas.openxmlformats.org/officeDocument/2006/relationships" xmlns:m="http://schemas.openxmlformats.org/officeDocument/2006/math" xmlns:v="urn:schemas-microsoft-com:vml" xmlns:wp14="http://schemas.microsoft.com/office/word/2010/wordprocessingDrawing" xmlns:wp="http://schemas.openxmlformats.org/drawingml/2006/wordprocessingDrawing" xmlns:w10="urn:schemas-microsoft-com:office:word" xmlns:w="http://schemas.openxmlformats.org/wordprocessingml/2006/main" xmlns:w14="http://schemas.microsoft.com/office/word/2010/wordml" xmlns:w15="http://schemas.microsoft.com/office/word/2012/wordml" xmlns:w16cex="http://schemas.microsoft.com/office/word/2018/wordml/cex" xmlns:w16cid="http://schemas.microsoft.com/office/word/2016/wordml/cid" xmlns:w16="http://schemas.microsoft.com/office/word/2018/wordml" xmlns:w16du="http://schemas.microsoft.com/office/word/2023/wordml/word16du" xmlns:w16sdtdh="http://schemas.microsoft.com/office/word/2020/wordml/sdtdatahash" xmlns:w16se="http://schemas.microsoft.com/office/word/2015/wordml/symex" xmlns:wpg="http://schemas.microsoft.com/office/word/2010/wordprocessingGroup" xmlns:wpi="http://schemas.microsoft.com/office/word/2010/wordprocessingInk" xmlns:wne="http://schemas.microsoft.com/office/word/2006/wordml" xmlns:wps="http://schemas.microsoft.com/office/word/2010/wordprocessingShape" mc:Ignorable="w14 w15 w16se w16cid w16 w16cex w16sdtdh w16du wp14">
+<w:numbering xmlns:wpc="http://schemas.microsoft.com/office/word/2010/wordprocessingCanvas" xmlns:cx="http://schemas.microsoft.com/office/drawing/2014/chartex" xmlns:cx1="http://schemas.microsoft.com/office/drawing/2015/9/8/chartex" xmlns:cx2="http://schemas.microsoft.com/office/drawing/2015/10/21/chartex" xmlns:cx3="http://schemas.microsoft.com/office/drawing/2016/5/9/chartex" xmlns:cx4="http://schemas.microsoft.com/office/drawing/2016/5/10/chartex" xmlns:cx5="http://schemas.microsoft.com/office/drawing/2016/5/11/chartex" xmlns:cx6="http://schemas.microsoft.com/office/drawing/2016/5/12/chartex" xmlns:cx7="http://schemas.microsoft.com/office/drawing/2016/5/13/chartex" xmlns:cx8="http://schemas.microsoft.com/office/drawing/2016/5/14/chartex" xmlns:mc="http://schemas.openxmlformats.org/markup-compatibility/2006" xmlns:aink="http://schemas.microsoft.com/office/drawing/2016/ink" xmlns:am3d="http://schemas.microsoft.com/office/drawing/2017/model3d" xmlns:o="urn:schemas-microsoft-com:office:office" xmlns:oel="http://schemas.microsoft.com/office/2019/extlst" xmlns:r="http://schemas.openxmlformats.org/officeDocument/2006/relationships" xmlns:m="http://schemas.openxmlformats.org/officeDocument/2006/math" xmlns:v="urn:schemas-microsoft-com:vml" xmlns:wp14="http://schemas.microsoft.com/office/word/2010/wordprocessingDrawing" xmlns:wp="http://schemas.openxmlformats.org/drawingml/2006/wordprocessingDrawing" xmlns:w10="urn:schemas-microsoft-com:office:word" xmlns:w="http://schemas.openxmlformats.org/wordprocessingml/2006/main" xmlns:w14="http://schemas.microsoft.com/office/word/2010/wordml" xmlns:w15="http://schemas.microsoft.com/office/word/2012/wordml" xmlns:w16cex="http://schemas.microsoft.com/office/word/2018/wordml/cex" xmlns:w16cid="http://schemas.microsoft.com/office/word/2016/wordml/cid" xmlns:w16="http://schemas.microsoft.com/office/word/2018/wordml" xmlns:w16du="http://schemas.microsoft.com/office/word/2023/wordml/word16du" xmlns:w16sdtdh="http://schemas.microsoft.com/office/word/2020/wordml/sdtdatahash" xmlns:w16sdtfl="http://schemas.microsoft.com/office/word/2024/wordml/sdtformatlock" xmlns:w16se="http://schemas.microsoft.com/office/word/2015/wordml/symex" xmlns:wpg="http://schemas.microsoft.com/office/word/2010/wordprocessingGroup" xmlns:wpi="http://schemas.microsoft.com/office/word/2010/wordprocessingInk" xmlns:wne="http://schemas.microsoft.com/office/word/2006/wordml" xmlns:wps="http://schemas.microsoft.com/office/word/2010/wordprocessingShape" mc:Ignorable="w14 w15 w16se w16cid w16 w16cex w16sdtdh w16sdtfl w16du wp14">
   <w:abstractNum w:abstractNumId="0" w15:restartNumberingAfterBreak="0">
     <w:nsid w:val="6D8C54C7"/>
     <w:multiLevelType w:val="hybridMultilevel"/>
@@ -977,7 +1202,7 @@
 </file>
 
 <file path=word/styles.xml><?xml version="1.0" encoding="utf-8"?>
-<w:styles xmlns:mc="http://schemas.openxmlformats.org/markup-compatibility/2006" xmlns:r="http://schemas.openxmlformats.org/officeDocument/2006/relationships" xmlns:w="http://schemas.openxmlformats.org/wordprocessingml/2006/main" xmlns:w14="http://schemas.microsoft.com/office/word/2010/wordml" xmlns:w15="http://schemas.microsoft.com/office/word/2012/wordml" xmlns:w16cex="http://schemas.microsoft.com/office/word/2018/wordml/cex" xmlns:w16cid="http://schemas.microsoft.com/office/word/2016/wordml/cid" xmlns:w16="http://schemas.microsoft.com/office/word/2018/wordml" xmlns:w16du="http://schemas.microsoft.com/office/word/2023/wordml/word16du" xmlns:w16sdtdh="http://schemas.microsoft.com/office/word/2020/wordml/sdtdatahash" xmlns:w16se="http://schemas.microsoft.com/office/word/2015/wordml/symex" mc:Ignorable="w14 w15 w16se w16cid w16 w16cex w16sdtdh w16du">
+<w:styles xmlns:mc="http://schemas.openxmlformats.org/markup-compatibility/2006" xmlns:r="http://schemas.openxmlformats.org/officeDocument/2006/relationships" xmlns:w="http://schemas.openxmlformats.org/wordprocessingml/2006/main" xmlns:w14="http://schemas.microsoft.com/office/word/2010/wordml" xmlns:w15="http://schemas.microsoft.com/office/word/2012/wordml" xmlns:w16cex="http://schemas.microsoft.com/office/word/2018/wordml/cex" xmlns:w16cid="http://schemas.microsoft.com/office/word/2016/wordml/cid" xmlns:w16="http://schemas.microsoft.com/office/word/2018/wordml" xmlns:w16du="http://schemas.microsoft.com/office/word/2023/wordml/word16du" xmlns:w16sdtdh="http://schemas.microsoft.com/office/word/2020/wordml/sdtdatahash" xmlns:w16sdtfl="http://schemas.microsoft.com/office/word/2024/wordml/sdtformatlock" xmlns:w16se="http://schemas.microsoft.com/office/word/2015/wordml/symex" mc:Ignorable="w14 w15 w16se w16cid w16 w16cex w16sdtdh w16sdtfl w16du">
   <w:docDefaults>
     <w:rPrDefault>
       <w:rPr>
@@ -1951,6 +2176,62 @@
       <w:shd w:val="clear" w:color="auto" w:fill="E1DFDD"/>
     </w:rPr>
   </w:style>
+  <w:style w:type="paragraph" w:styleId="Header">
+    <w:name w:val="header"/>
+    <w:basedOn w:val="Normal"/>
+    <w:link w:val="HeaderChar"/>
+    <w:uiPriority w:val="99"/>
+    <w:unhideWhenUsed/>
+    <w:rsid w:val="000E205E"/>
+    <w:pPr>
+      <w:tabs>
+        <w:tab w:val="center" w:pos="4680"/>
+        <w:tab w:val="right" w:pos="9360"/>
+      </w:tabs>
+    </w:pPr>
+  </w:style>
+  <w:style w:type="character" w:customStyle="1" w:styleId="HeaderChar">
+    <w:name w:val="Header Char"/>
+    <w:basedOn w:val="DefaultParagraphFont"/>
+    <w:link w:val="Header"/>
+    <w:uiPriority w:val="99"/>
+    <w:rsid w:val="000E205E"/>
+    <w:rPr>
+      <w:rFonts w:ascii="Times New Roman" w:eastAsiaTheme="minorEastAsia" w:hAnsi="Times New Roman" w:cs="Times New Roman"/>
+      <w:kern w:val="0"/>
+      <w:sz w:val="24"/>
+      <w:szCs w:val="24"/>
+      <w14:ligatures w14:val="none"/>
+    </w:rPr>
+  </w:style>
+  <w:style w:type="paragraph" w:styleId="Footer">
+    <w:name w:val="footer"/>
+    <w:basedOn w:val="Normal"/>
+    <w:link w:val="FooterChar"/>
+    <w:uiPriority w:val="99"/>
+    <w:unhideWhenUsed/>
+    <w:rsid w:val="000E205E"/>
+    <w:pPr>
+      <w:tabs>
+        <w:tab w:val="center" w:pos="4680"/>
+        <w:tab w:val="right" w:pos="9360"/>
+      </w:tabs>
+    </w:pPr>
+  </w:style>
+  <w:style w:type="character" w:customStyle="1" w:styleId="FooterChar">
+    <w:name w:val="Footer Char"/>
+    <w:basedOn w:val="DefaultParagraphFont"/>
+    <w:link w:val="Footer"/>
+    <w:uiPriority w:val="99"/>
+    <w:rsid w:val="000E205E"/>
+    <w:rPr>
+      <w:rFonts w:ascii="Times New Roman" w:eastAsiaTheme="minorEastAsia" w:hAnsi="Times New Roman" w:cs="Times New Roman"/>
+      <w:kern w:val="0"/>
+      <w:sz w:val="24"/>
+      <w:szCs w:val="24"/>
+      <w14:ligatures w14:val="none"/>
+    </w:rPr>
+  </w:style>
 </w:styles>
 </file>
 

</xml_diff>